<commit_message>
fix number 3b until 3e
</commit_message>
<xml_diff>
--- a/Tugas_4.docx
+++ b/Tugas_4.docx
@@ -39,9 +39,9 @@
           <w:noProof/>
         </w:rPr>
         <w:drawing>
-          <wp:inline distT="0" distB="0" distL="0" distR="0" wp14:anchorId="2D353953" wp14:editId="4487B1BA">
-            <wp:extent cx="5731510" cy="2419350"/>
-            <wp:effectExtent l="0" t="0" r="2540" b="0"/>
+          <wp:inline distT="0" distB="0" distL="0" distR="0" wp14:anchorId="182D0C5C" wp14:editId="7AA13B23">
+            <wp:extent cx="5727700" cy="2419350"/>
+            <wp:effectExtent l="0" t="0" r="6350" b="0"/>
             <wp:docPr id="6" name="Picture 6"/>
             <wp:cNvGraphicFramePr>
               <a:graphicFrameLocks xmlns:a="http://schemas.openxmlformats.org/drawingml/2006/main" noChangeAspect="1"/>
@@ -71,7 +71,7 @@
                   <pic:spPr bwMode="auto">
                     <a:xfrm>
                       <a:off x="0" y="0"/>
-                      <a:ext cx="5731510" cy="2419350"/>
+                      <a:ext cx="5727700" cy="2419350"/>
                     </a:xfrm>
                     <a:prstGeom prst="rect">
                       <a:avLst/>

</xml_diff>